<commit_message>
Adding new topic in git document
</commit_message>
<xml_diff>
--- a/Git_advance.docx
+++ b/Git_advance.docx
@@ -447,6 +447,313 @@
         <w:t>git checkout BRANCH_NAME_HERE  </w:t>
       </w:r>
     </w:p>
+    <w:p>
+      <w:pPr>
+        <w:rPr>
+          <w:b/>
+          <w:sz w:val="24"/>
+          <w:szCs w:val="24"/>
+        </w:rPr>
+      </w:pPr>
+      <w:r>
+        <w:rPr>
+          <w:b/>
+          <w:sz w:val="24"/>
+          <w:szCs w:val="24"/>
+        </w:rPr>
+        <w:t># Copy all files from one Branch to another Branch.</w:t>
+      </w:r>
+    </w:p>
+    <w:p>
+      <w:pPr>
+        <w:spacing w:before="100" w:beforeAutospacing="1" w:line="240" w:lineRule="auto"/>
+        <w:rPr>
+          <w:rFonts w:ascii="Helvetica" w:eastAsia="Times New Roman" w:hAnsi="Helvetica" w:cs="Times New Roman"/>
+          <w:color w:val="373737"/>
+          <w:sz w:val="23"/>
+          <w:szCs w:val="23"/>
+          <w:lang w:val="en-US" w:eastAsia="en-IN"/>
+        </w:rPr>
+      </w:pPr>
+      <w:r>
+        <w:rPr>
+          <w:rFonts w:ascii="Helvetica" w:eastAsia="Times New Roman" w:hAnsi="Helvetica" w:cs="Times New Roman"/>
+          <w:color w:val="373737"/>
+          <w:sz w:val="23"/>
+          <w:szCs w:val="23"/>
+          <w:lang w:val="en-US" w:eastAsia="en-IN"/>
+        </w:rPr>
+        <w:t>The easiest way to do so is the following (assuming you are in another branch than dev):</w:t>
+      </w:r>
+    </w:p>
+    <w:tbl>
+      <w:tblPr>
+        <w:tblW w:w="5000" w:type="pct"/>
+        <w:tblCellSpacing w:w="0" w:type="dxa"/>
+        <w:tblBorders>
+          <w:bottom w:val="single" w:sz="6" w:space="0" w:color="DDDDDD"/>
+        </w:tblBorders>
+        <w:tblCellMar>
+          <w:left w:w="0" w:type="dxa"/>
+          <w:right w:w="0" w:type="dxa"/>
+        </w:tblCellMar>
+        <w:tblLook w:val="04A0" w:firstRow="1" w:lastRow="0" w:firstColumn="1" w:lastColumn="0" w:noHBand="0" w:noVBand="1"/>
+      </w:tblPr>
+      <w:tblGrid>
+        <w:gridCol w:w="457"/>
+        <w:gridCol w:w="8569"/>
+      </w:tblGrid>
+      <w:tr>
+        <w:trPr>
+          <w:tblCellSpacing w:w="0" w:type="dxa"/>
+        </w:trPr>
+        <w:tc>
+          <w:tcPr>
+            <w:tcW w:w="0" w:type="auto"/>
+            <w:tcBorders>
+              <w:top w:val="single" w:sz="6" w:space="0" w:color="DDDDDD"/>
+            </w:tcBorders>
+            <w:tcMar>
+              <w:top w:w="90" w:type="dxa"/>
+              <w:left w:w="0" w:type="dxa"/>
+              <w:bottom w:w="90" w:type="dxa"/>
+              <w:right w:w="150" w:type="dxa"/>
+            </w:tcMar>
+            <w:vAlign w:val="center"/>
+            <w:hideMark/>
+          </w:tcPr>
+          <w:p>
+            <w:pPr>
+              <w:spacing w:after="390" w:line="240" w:lineRule="auto"/>
+              <w:rPr>
+                <w:rFonts w:ascii="Helvetica" w:eastAsia="Times New Roman" w:hAnsi="Helvetica" w:cs="Times New Roman"/>
+                <w:color w:val="373737"/>
+                <w:sz w:val="23"/>
+                <w:szCs w:val="23"/>
+                <w:lang w:eastAsia="en-IN"/>
+              </w:rPr>
+            </w:pPr>
+            <w:r>
+              <w:rPr>
+                <w:rFonts w:ascii="Helvetica" w:eastAsia="Times New Roman" w:hAnsi="Helvetica" w:cs="Times New Roman"/>
+                <w:color w:val="373737"/>
+                <w:sz w:val="23"/>
+                <w:szCs w:val="23"/>
+                <w:lang w:eastAsia="en-IN"/>
+              </w:rPr>
+              <w:t>1</w:t>
+            </w:r>
+          </w:p>
+        </w:tc>
+        <w:tc>
+          <w:tcPr>
+            <w:tcW w:w="0" w:type="auto"/>
+            <w:tcBorders>
+              <w:top w:val="single" w:sz="6" w:space="0" w:color="DDDDDD"/>
+            </w:tcBorders>
+            <w:tcMar>
+              <w:top w:w="90" w:type="dxa"/>
+              <w:left w:w="0" w:type="dxa"/>
+              <w:bottom w:w="90" w:type="dxa"/>
+              <w:right w:w="150" w:type="dxa"/>
+            </w:tcMar>
+            <w:vAlign w:val="center"/>
+            <w:hideMark/>
+          </w:tcPr>
+          <w:p>
+            <w:pPr>
+              <w:spacing w:after="390" w:line="240" w:lineRule="auto"/>
+              <w:rPr>
+                <w:rFonts w:ascii="Helvetica" w:eastAsia="Times New Roman" w:hAnsi="Helvetica" w:cs="Times New Roman"/>
+                <w:color w:val="373737"/>
+                <w:sz w:val="23"/>
+                <w:szCs w:val="23"/>
+                <w:lang w:eastAsia="en-IN"/>
+              </w:rPr>
+            </w:pPr>
+            <w:r>
+              <w:rPr>
+                <w:rFonts w:ascii="Consolas" w:eastAsia="Times New Roman" w:hAnsi="Consolas" w:cs="Courier New"/>
+                <w:color w:val="373737"/>
+                <w:sz w:val="20"/>
+                <w:szCs w:val="20"/>
+                <w:lang w:eastAsia="en-IN"/>
+              </w:rPr>
+              <w:t xml:space="preserve">git checkout </w:t>
+            </w:r>
+            <w:proofErr w:type="spellStart"/>
+            <w:r>
+              <w:rPr>
+                <w:rFonts w:ascii="Consolas" w:eastAsia="Times New Roman" w:hAnsi="Consolas" w:cs="Courier New"/>
+                <w:b/>
+                <w:color w:val="373737"/>
+                <w:sz w:val="20"/>
+                <w:szCs w:val="20"/>
+                <w:lang w:eastAsia="en-IN"/>
+              </w:rPr>
+              <w:t>target_branch</w:t>
+            </w:r>
+            <w:proofErr w:type="spellEnd"/>
+            <w:r>
+              <w:rPr>
+                <w:rFonts w:ascii="Consolas" w:eastAsia="Times New Roman" w:hAnsi="Consolas" w:cs="Courier New"/>
+                <w:color w:val="373737"/>
+                <w:sz w:val="20"/>
+                <w:szCs w:val="20"/>
+                <w:lang w:eastAsia="en-IN"/>
+              </w:rPr>
+              <w:t>-- path/to/your/file</w:t>
+            </w:r>
+          </w:p>
+        </w:tc>
+      </w:tr>
+    </w:tbl>
+    <w:p>
+      <w:pPr>
+        <w:spacing w:before="100" w:beforeAutospacing="1" w:line="240" w:lineRule="auto"/>
+        <w:rPr>
+          <w:rFonts w:ascii="Helvetica" w:eastAsia="Times New Roman" w:hAnsi="Helvetica" w:cs="Times New Roman"/>
+          <w:color w:val="373737"/>
+          <w:sz w:val="23"/>
+          <w:szCs w:val="23"/>
+          <w:lang w:val="en-US" w:eastAsia="en-IN"/>
+        </w:rPr>
+      </w:pPr>
+      <w:r>
+        <w:rPr>
+          <w:rFonts w:ascii="Helvetica" w:eastAsia="Times New Roman" w:hAnsi="Helvetica" w:cs="Times New Roman"/>
+          <w:color w:val="373737"/>
+          <w:sz w:val="23"/>
+          <w:szCs w:val="23"/>
+          <w:lang w:val="en-US" w:eastAsia="en-IN"/>
+        </w:rPr>
+        <w:t>Note that you can also get a whole folder, all the files inside this folder will be copied:</w:t>
+      </w:r>
+    </w:p>
+    <w:tbl>
+      <w:tblPr>
+        <w:tblW w:w="5000" w:type="pct"/>
+        <w:tblCellSpacing w:w="0" w:type="dxa"/>
+        <w:tblBorders>
+          <w:bottom w:val="single" w:sz="6" w:space="0" w:color="DDDDDD"/>
+        </w:tblBorders>
+        <w:tblCellMar>
+          <w:left w:w="0" w:type="dxa"/>
+          <w:right w:w="0" w:type="dxa"/>
+        </w:tblCellMar>
+        <w:tblLook w:val="04A0" w:firstRow="1" w:lastRow="0" w:firstColumn="1" w:lastColumn="0" w:noHBand="0" w:noVBand="1"/>
+      </w:tblPr>
+      <w:tblGrid>
+        <w:gridCol w:w="431"/>
+        <w:gridCol w:w="8595"/>
+      </w:tblGrid>
+      <w:tr>
+        <w:trPr>
+          <w:tblCellSpacing w:w="0" w:type="dxa"/>
+        </w:trPr>
+        <w:tc>
+          <w:tcPr>
+            <w:tcW w:w="0" w:type="auto"/>
+            <w:tcBorders>
+              <w:top w:val="single" w:sz="6" w:space="0" w:color="DDDDDD"/>
+            </w:tcBorders>
+            <w:tcMar>
+              <w:top w:w="90" w:type="dxa"/>
+              <w:left w:w="0" w:type="dxa"/>
+              <w:bottom w:w="90" w:type="dxa"/>
+              <w:right w:w="150" w:type="dxa"/>
+            </w:tcMar>
+            <w:vAlign w:val="center"/>
+            <w:hideMark/>
+          </w:tcPr>
+          <w:p>
+            <w:pPr>
+              <w:spacing w:after="390" w:line="240" w:lineRule="auto"/>
+              <w:rPr>
+                <w:rFonts w:ascii="Helvetica" w:eastAsia="Times New Roman" w:hAnsi="Helvetica" w:cs="Times New Roman"/>
+                <w:color w:val="373737"/>
+                <w:sz w:val="23"/>
+                <w:szCs w:val="23"/>
+                <w:lang w:eastAsia="en-IN"/>
+              </w:rPr>
+            </w:pPr>
+            <w:r>
+              <w:rPr>
+                <w:rFonts w:ascii="Helvetica" w:eastAsia="Times New Roman" w:hAnsi="Helvetica" w:cs="Times New Roman"/>
+                <w:color w:val="373737"/>
+                <w:sz w:val="23"/>
+                <w:szCs w:val="23"/>
+                <w:lang w:eastAsia="en-IN"/>
+              </w:rPr>
+              <w:t>2</w:t>
+            </w:r>
+          </w:p>
+        </w:tc>
+        <w:tc>
+          <w:tcPr>
+            <w:tcW w:w="0" w:type="auto"/>
+            <w:tcBorders>
+              <w:top w:val="single" w:sz="6" w:space="0" w:color="DDDDDD"/>
+            </w:tcBorders>
+            <w:tcMar>
+              <w:top w:w="90" w:type="dxa"/>
+              <w:left w:w="0" w:type="dxa"/>
+              <w:bottom w:w="90" w:type="dxa"/>
+              <w:right w:w="150" w:type="dxa"/>
+            </w:tcMar>
+            <w:vAlign w:val="center"/>
+            <w:hideMark/>
+          </w:tcPr>
+          <w:p>
+            <w:pPr>
+              <w:spacing w:after="390" w:line="240" w:lineRule="auto"/>
+              <w:rPr>
+                <w:rFonts w:ascii="Helvetica" w:eastAsia="Times New Roman" w:hAnsi="Helvetica" w:cs="Times New Roman"/>
+                <w:color w:val="373737"/>
+                <w:sz w:val="23"/>
+                <w:szCs w:val="23"/>
+                <w:lang w:eastAsia="en-IN"/>
+              </w:rPr>
+            </w:pPr>
+            <w:r>
+              <w:rPr>
+                <w:rFonts w:ascii="Consolas" w:eastAsia="Times New Roman" w:hAnsi="Consolas" w:cs="Courier New"/>
+                <w:color w:val="373737"/>
+                <w:sz w:val="20"/>
+                <w:szCs w:val="20"/>
+                <w:lang w:eastAsia="en-IN"/>
+              </w:rPr>
+              <w:t xml:space="preserve">git checkout </w:t>
+            </w:r>
+            <w:proofErr w:type="spellStart"/>
+            <w:r>
+              <w:rPr>
+                <w:rFonts w:ascii="Consolas" w:eastAsia="Times New Roman" w:hAnsi="Consolas" w:cs="Courier New"/>
+                <w:b/>
+                <w:color w:val="373737"/>
+                <w:sz w:val="20"/>
+                <w:szCs w:val="20"/>
+                <w:lang w:eastAsia="en-IN"/>
+              </w:rPr>
+              <w:t>target_branch</w:t>
+            </w:r>
+            <w:proofErr w:type="spellEnd"/>
+            <w:r>
+              <w:rPr>
+                <w:rFonts w:ascii="Consolas" w:eastAsia="Times New Roman" w:hAnsi="Consolas" w:cs="Courier New"/>
+                <w:color w:val="373737"/>
+                <w:sz w:val="20"/>
+                <w:szCs w:val="20"/>
+                <w:lang w:eastAsia="en-IN"/>
+              </w:rPr>
+              <w:t xml:space="preserve"> -- path/to/your/folder</w:t>
+            </w:r>
+          </w:p>
+        </w:tc>
+      </w:tr>
+    </w:tbl>
+    <w:p/>
+    <w:p/>
     <w:p>
       <w:bookmarkStart w:id="0" w:name="_GoBack"/>
       <w:bookmarkEnd w:id="0"/>
@@ -1077,6 +1384,19 @@
       <w:lang w:eastAsia="en-IN"/>
     </w:rPr>
   </w:style>
+  <w:style w:type="character" w:styleId="HTMLCode">
+    <w:name w:val="HTML Code"/>
+    <w:basedOn w:val="DefaultParagraphFont"/>
+    <w:uiPriority w:val="99"/>
+    <w:semiHidden/>
+    <w:unhideWhenUsed/>
+    <w:rsid w:val="00E75290"/>
+    <w:rPr>
+      <w:rFonts w:ascii="Consolas" w:eastAsia="Times New Roman" w:hAnsi="Consolas" w:cs="Courier New" w:hint="default"/>
+      <w:sz w:val="20"/>
+      <w:szCs w:val="20"/>
+    </w:rPr>
+  </w:style>
 </w:styles>
 </file>
 

</xml_diff>

<commit_message>
deleting marketing bracj  from remote
</commit_message>
<xml_diff>
--- a/Git_advance.docx
+++ b/Git_advance.docx
@@ -752,12 +752,385 @@
         </w:tc>
       </w:tr>
     </w:tbl>
+    <w:p>
+      <w:pPr>
+        <w:rPr>
+          <w:color w:val="000000" w:themeColor="text1"/>
+        </w:rPr>
+      </w:pPr>
+    </w:p>
+    <w:p>
+      <w:pPr>
+        <w:rPr>
+          <w:b/>
+          <w:sz w:val="24"/>
+          <w:szCs w:val="24"/>
+        </w:rPr>
+      </w:pPr>
+      <w:r>
+        <w:rPr>
+          <w:b/>
+          <w:sz w:val="24"/>
+          <w:szCs w:val="24"/>
+        </w:rPr>
+        <w:t xml:space="preserve"># </w:t>
+      </w:r>
+      <w:r>
+        <w:rPr>
+          <w:b/>
+          <w:sz w:val="28"/>
+          <w:szCs w:val="28"/>
+        </w:rPr>
+        <w:t xml:space="preserve">Deleting </w:t>
+      </w:r>
+      <w:r>
+        <w:rPr>
+          <w:b/>
+          <w:i/>
+          <w:iCs/>
+          <w:sz w:val="28"/>
+          <w:szCs w:val="28"/>
+        </w:rPr>
+        <w:t>local</w:t>
+      </w:r>
+      <w:r>
+        <w:rPr>
+          <w:b/>
+          <w:sz w:val="28"/>
+          <w:szCs w:val="28"/>
+        </w:rPr>
+        <w:t xml:space="preserve"> branches in Git</w:t>
+      </w:r>
+    </w:p>
     <w:p/>
-    <w:p/>
-    <w:p>
+    <w:p>
+      <w:pPr>
+        <w:tabs>
+          <w:tab w:val="left" w:pos="916"/>
+          <w:tab w:val="left" w:pos="1832"/>
+          <w:tab w:val="left" w:pos="2748"/>
+          <w:tab w:val="left" w:pos="3664"/>
+          <w:tab w:val="left" w:pos="4580"/>
+          <w:tab w:val="left" w:pos="5496"/>
+          <w:tab w:val="left" w:pos="6412"/>
+          <w:tab w:val="left" w:pos="7328"/>
+          <w:tab w:val="left" w:pos="8244"/>
+          <w:tab w:val="left" w:pos="9160"/>
+          <w:tab w:val="left" w:pos="10076"/>
+          <w:tab w:val="left" w:pos="10992"/>
+          <w:tab w:val="left" w:pos="11908"/>
+          <w:tab w:val="left" w:pos="12824"/>
+          <w:tab w:val="left" w:pos="13740"/>
+          <w:tab w:val="left" w:pos="14656"/>
+        </w:tabs>
+        <w:spacing w:after="360" w:line="336" w:lineRule="atLeast"/>
+        <w:rPr>
+          <w:rFonts w:ascii="Courier" w:eastAsia="Times New Roman" w:hAnsi="Courier" w:cs="Courier New"/>
+          <w:color w:val="FFFFFF"/>
+          <w:sz w:val="23"/>
+          <w:szCs w:val="23"/>
+          <w:shd w:val="clear" w:color="auto" w:fill="363741"/>
+          <w:lang w:val="en" w:eastAsia="en-IN"/>
+        </w:rPr>
+      </w:pPr>
+      <w:r>
+        <w:rPr>
+          <w:rFonts w:ascii="Courier" w:eastAsia="Times New Roman" w:hAnsi="Courier" w:cs="Courier New"/>
+          <w:color w:val="FFFFFF"/>
+          <w:sz w:val="23"/>
+          <w:szCs w:val="23"/>
+          <w:shd w:val="clear" w:color="auto" w:fill="363741"/>
+          <w:lang w:val="en" w:eastAsia="en-IN"/>
+        </w:rPr>
+        <w:t>git branch -d feature/login</w:t>
+      </w:r>
+    </w:p>
+    <w:p>
+      <w:pPr>
+        <w:spacing w:line="384" w:lineRule="atLeast"/>
+        <w:rPr>
+          <w:rFonts w:ascii="museo-sans" w:eastAsia="Times New Roman" w:hAnsi="museo-sans" w:cs="Arial"/>
+          <w:color w:val="5D6268"/>
+          <w:sz w:val="27"/>
+          <w:szCs w:val="27"/>
+          <w:lang w:val="en" w:eastAsia="en-IN"/>
+        </w:rPr>
+      </w:pPr>
+      <w:r>
+        <w:rPr>
+          <w:rFonts w:ascii="museo-sans" w:eastAsia="Times New Roman" w:hAnsi="museo-sans" w:cs="Arial"/>
+          <w:color w:val="5D6268"/>
+          <w:sz w:val="27"/>
+          <w:szCs w:val="27"/>
+          <w:lang w:val="en" w:eastAsia="en-IN"/>
+        </w:rPr>
+        <w:t>Using the "-d" flag, you tell "git branch" which item you want to delete</w:t>
+      </w:r>
+    </w:p>
+    <w:p>
+      <w:pPr>
+        <w:spacing w:before="525" w:after="150" w:line="240" w:lineRule="auto"/>
+        <w:outlineLvl w:val="3"/>
+        <w:rPr>
+          <w:rFonts w:ascii="museo-slab" w:eastAsia="Times New Roman" w:hAnsi="museo-slab" w:cs="Arial"/>
+          <w:b/>
+          <w:color w:val="000000" w:themeColor="text1"/>
+          <w:sz w:val="30"/>
+          <w:szCs w:val="30"/>
+          <w:lang w:val="en" w:eastAsia="en-IN"/>
+        </w:rPr>
+      </w:pPr>
+      <w:r>
+        <w:rPr>
+          <w:rFonts w:ascii="museo-slab" w:eastAsia="Times New Roman" w:hAnsi="museo-slab" w:cs="Arial"/>
+          <w:b/>
+          <w:color w:val="000000" w:themeColor="text1"/>
+          <w:sz w:val="30"/>
+          <w:szCs w:val="30"/>
+          <w:lang w:val="en" w:eastAsia="en-IN"/>
+        </w:rPr>
+        <w:t xml:space="preserve"># </w:t>
+      </w:r>
+      <w:r>
+        <w:rPr>
+          <w:rFonts w:ascii="museo-slab" w:eastAsia="Times New Roman" w:hAnsi="museo-slab" w:cs="Arial"/>
+          <w:b/>
+          <w:color w:val="000000" w:themeColor="text1"/>
+          <w:sz w:val="30"/>
+          <w:szCs w:val="30"/>
+          <w:lang w:val="en" w:eastAsia="en-IN"/>
+        </w:rPr>
+        <w:t xml:space="preserve">Deleting </w:t>
+      </w:r>
+      <w:r>
+        <w:rPr>
+          <w:rFonts w:ascii="museo-slab" w:eastAsia="Times New Roman" w:hAnsi="museo-slab" w:cs="Arial"/>
+          <w:b/>
+          <w:i/>
+          <w:iCs/>
+          <w:color w:val="000000" w:themeColor="text1"/>
+          <w:sz w:val="30"/>
+          <w:szCs w:val="30"/>
+          <w:lang w:val="en" w:eastAsia="en-IN"/>
+        </w:rPr>
+        <w:t>remote</w:t>
+      </w:r>
+      <w:r>
+        <w:rPr>
+          <w:rFonts w:ascii="museo-slab" w:eastAsia="Times New Roman" w:hAnsi="museo-slab" w:cs="Arial"/>
+          <w:b/>
+          <w:color w:val="000000" w:themeColor="text1"/>
+          <w:sz w:val="30"/>
+          <w:szCs w:val="30"/>
+          <w:lang w:val="en" w:eastAsia="en-IN"/>
+        </w:rPr>
+        <w:t xml:space="preserve"> branches in Git</w:t>
+      </w:r>
+    </w:p>
+    <w:p>
+      <w:pPr>
+        <w:spacing w:after="240" w:line="384" w:lineRule="atLeast"/>
+        <w:rPr>
+          <w:rFonts w:ascii="museo-sans" w:eastAsia="Times New Roman" w:hAnsi="museo-sans" w:cs="Arial"/>
+          <w:color w:val="5D6268"/>
+          <w:sz w:val="27"/>
+          <w:szCs w:val="27"/>
+          <w:lang w:val="en" w:eastAsia="en-IN"/>
+        </w:rPr>
+      </w:pPr>
+      <w:r>
+        <w:rPr>
+          <w:rFonts w:ascii="museo-sans" w:eastAsia="Times New Roman" w:hAnsi="museo-sans" w:cs="Arial"/>
+          <w:color w:val="5D6268"/>
+          <w:sz w:val="27"/>
+          <w:szCs w:val="27"/>
+          <w:lang w:val="en" w:eastAsia="en-IN"/>
+        </w:rPr>
+        <w:t xml:space="preserve">To delete a remote branch, we do </w:t>
+      </w:r>
+      <w:r>
+        <w:rPr>
+          <w:rFonts w:ascii="museo-sans" w:eastAsia="Times New Roman" w:hAnsi="museo-sans" w:cs="Arial"/>
+          <w:b/>
+          <w:bCs/>
+          <w:color w:val="5D6268"/>
+          <w:sz w:val="27"/>
+          <w:szCs w:val="27"/>
+          <w:lang w:val="en" w:eastAsia="en-IN"/>
+        </w:rPr>
+        <w:t>not</w:t>
+      </w:r>
+      <w:r>
+        <w:rPr>
+          <w:rFonts w:ascii="museo-sans" w:eastAsia="Times New Roman" w:hAnsi="museo-sans" w:cs="Arial"/>
+          <w:color w:val="5D6268"/>
+          <w:sz w:val="27"/>
+          <w:szCs w:val="27"/>
+          <w:lang w:val="en" w:eastAsia="en-IN"/>
+        </w:rPr>
+        <w:t xml:space="preserve"> use the "git branch" command - but instead "git push" with the "--delete" flag:</w:t>
+      </w:r>
+    </w:p>
+    <w:p>
+      <w:pPr>
+        <w:tabs>
+          <w:tab w:val="left" w:pos="916"/>
+          <w:tab w:val="left" w:pos="1832"/>
+          <w:tab w:val="left" w:pos="2748"/>
+          <w:tab w:val="left" w:pos="3664"/>
+          <w:tab w:val="left" w:pos="4580"/>
+          <w:tab w:val="left" w:pos="5496"/>
+          <w:tab w:val="left" w:pos="6412"/>
+          <w:tab w:val="left" w:pos="7328"/>
+          <w:tab w:val="left" w:pos="8244"/>
+          <w:tab w:val="left" w:pos="9160"/>
+          <w:tab w:val="left" w:pos="10076"/>
+          <w:tab w:val="left" w:pos="10992"/>
+          <w:tab w:val="left" w:pos="11908"/>
+          <w:tab w:val="left" w:pos="12824"/>
+          <w:tab w:val="left" w:pos="13740"/>
+          <w:tab w:val="left" w:pos="14656"/>
+        </w:tabs>
+        <w:spacing w:line="336" w:lineRule="atLeast"/>
+        <w:rPr>
+          <w:rFonts w:ascii="Courier" w:eastAsia="Times New Roman" w:hAnsi="Courier" w:cs="Courier New"/>
+          <w:color w:val="FFFFFF"/>
+          <w:sz w:val="23"/>
+          <w:szCs w:val="23"/>
+          <w:shd w:val="clear" w:color="auto" w:fill="363741"/>
+          <w:lang w:val="en" w:eastAsia="en-IN"/>
+        </w:rPr>
+      </w:pPr>
+      <w:r>
+        <w:rPr>
+          <w:rFonts w:ascii="Courier" w:eastAsia="Times New Roman" w:hAnsi="Courier" w:cs="Courier New"/>
+          <w:color w:val="FFFFFF"/>
+          <w:sz w:val="23"/>
+          <w:szCs w:val="23"/>
+          <w:shd w:val="clear" w:color="auto" w:fill="363741"/>
+          <w:lang w:val="en" w:eastAsia="en-IN"/>
+        </w:rPr>
+        <w:t>$ git push origin --delete feature/login</w:t>
+      </w:r>
+    </w:p>
+    <w:p>
+      <w:pPr>
+        <w:spacing w:before="525" w:after="150" w:line="240" w:lineRule="auto"/>
+        <w:outlineLvl w:val="3"/>
+        <w:rPr>
+          <w:rFonts w:ascii="museo-slab" w:eastAsia="Times New Roman" w:hAnsi="museo-slab" w:cs="Arial"/>
+          <w:b/>
+          <w:color w:val="5D6268"/>
+          <w:sz w:val="30"/>
+          <w:szCs w:val="30"/>
+          <w:lang w:val="en" w:eastAsia="en-IN"/>
+        </w:rPr>
+      </w:pPr>
+      <w:r>
+        <w:rPr>
+          <w:rFonts w:ascii="museo-slab" w:eastAsia="Times New Roman" w:hAnsi="museo-slab" w:cs="Arial"/>
+          <w:b/>
+          <w:color w:val="5D6268"/>
+          <w:sz w:val="30"/>
+          <w:szCs w:val="30"/>
+          <w:lang w:val="en" w:eastAsia="en-IN"/>
+        </w:rPr>
+        <w:lastRenderedPageBreak/>
+        <w:t xml:space="preserve"># </w:t>
+      </w:r>
+      <w:r>
+        <w:rPr>
+          <w:rFonts w:ascii="museo-slab" w:eastAsia="Times New Roman" w:hAnsi="museo-slab" w:cs="Arial"/>
+          <w:b/>
+          <w:color w:val="000000" w:themeColor="text1"/>
+          <w:sz w:val="30"/>
+          <w:szCs w:val="30"/>
+          <w:lang w:val="en" w:eastAsia="en-IN"/>
+        </w:rPr>
+        <w:t>Deleting both a local and a remote branch</w:t>
+      </w:r>
       <w:bookmarkStart w:id="0" w:name="_GoBack"/>
       <w:bookmarkEnd w:id="0"/>
     </w:p>
+    <w:p>
+      <w:pPr>
+        <w:spacing w:line="384" w:lineRule="atLeast"/>
+        <w:rPr>
+          <w:rFonts w:ascii="museo-sans" w:eastAsia="Times New Roman" w:hAnsi="museo-sans" w:cs="Arial"/>
+          <w:color w:val="5D6268"/>
+          <w:sz w:val="27"/>
+          <w:szCs w:val="27"/>
+          <w:lang w:val="en" w:eastAsia="en-IN"/>
+        </w:rPr>
+      </w:pPr>
+      <w:r>
+        <w:rPr>
+          <w:rFonts w:ascii="museo-sans" w:eastAsia="Times New Roman" w:hAnsi="museo-sans" w:cs="Arial"/>
+          <w:color w:val="5D6268"/>
+          <w:sz w:val="27"/>
+          <w:szCs w:val="27"/>
+          <w:lang w:val="en" w:eastAsia="en-IN"/>
+        </w:rPr>
+        <w:t xml:space="preserve">Just a side note: please keep in mind that local and remote branches </w:t>
+      </w:r>
+      <w:proofErr w:type="gramStart"/>
+      <w:r>
+        <w:rPr>
+          <w:rFonts w:ascii="museo-sans" w:eastAsia="Times New Roman" w:hAnsi="museo-sans" w:cs="Arial"/>
+          <w:i/>
+          <w:iCs/>
+          <w:color w:val="5D6268"/>
+          <w:sz w:val="27"/>
+          <w:szCs w:val="27"/>
+          <w:lang w:val="en" w:eastAsia="en-IN"/>
+        </w:rPr>
+        <w:t>actually</w:t>
+      </w:r>
+      <w:r>
+        <w:rPr>
+          <w:rFonts w:ascii="museo-sans" w:eastAsia="Times New Roman" w:hAnsi="museo-sans" w:cs="Arial"/>
+          <w:color w:val="5D6268"/>
+          <w:sz w:val="27"/>
+          <w:szCs w:val="27"/>
+          <w:lang w:val="en" w:eastAsia="en-IN"/>
+        </w:rPr>
+        <w:t xml:space="preserve"> have</w:t>
+      </w:r>
+      <w:proofErr w:type="gramEnd"/>
+      <w:r>
+        <w:rPr>
+          <w:rFonts w:ascii="museo-sans" w:eastAsia="Times New Roman" w:hAnsi="museo-sans" w:cs="Arial"/>
+          <w:color w:val="5D6268"/>
+          <w:sz w:val="27"/>
+          <w:szCs w:val="27"/>
+          <w:lang w:val="en" w:eastAsia="en-IN"/>
+        </w:rPr>
+        <w:t xml:space="preserve"> nothing to do with each other. They are </w:t>
+      </w:r>
+      <w:proofErr w:type="gramStart"/>
+      <w:r>
+        <w:rPr>
+          <w:rFonts w:ascii="museo-sans" w:eastAsia="Times New Roman" w:hAnsi="museo-sans" w:cs="Arial"/>
+          <w:color w:val="5D6268"/>
+          <w:sz w:val="27"/>
+          <w:szCs w:val="27"/>
+          <w:lang w:val="en" w:eastAsia="en-IN"/>
+        </w:rPr>
+        <w:t>completely separate</w:t>
+      </w:r>
+      <w:proofErr w:type="gramEnd"/>
+      <w:r>
+        <w:rPr>
+          <w:rFonts w:ascii="museo-sans" w:eastAsia="Times New Roman" w:hAnsi="museo-sans" w:cs="Arial"/>
+          <w:color w:val="5D6268"/>
+          <w:sz w:val="27"/>
+          <w:szCs w:val="27"/>
+          <w:lang w:val="en" w:eastAsia="en-IN"/>
+        </w:rPr>
+        <w:t xml:space="preserve"> objects in Git.</w:t>
+      </w:r>
+    </w:p>
+    <w:p/>
     <w:sectPr>
       <w:pgSz w:w="11906" w:h="16838"/>
       <w:pgMar w:top="1440" w:right="1440" w:bottom="1440" w:left="1440" w:header="708" w:footer="708" w:gutter="0"/>
@@ -1397,6 +1770,22 @@
       <w:szCs w:val="20"/>
     </w:rPr>
   </w:style>
+  <w:style w:type="character" w:styleId="Emphasis">
+    <w:name w:val="Emphasis"/>
+    <w:basedOn w:val="DefaultParagraphFont"/>
+    <w:uiPriority w:val="20"/>
+    <w:qFormat/>
+    <w:rsid w:val="002A7DEE"/>
+    <w:rPr>
+      <w:i/>
+      <w:iCs/>
+    </w:rPr>
+  </w:style>
+  <w:style w:type="character" w:customStyle="1" w:styleId="cli-prompt">
+    <w:name w:val="cli-prompt"/>
+    <w:basedOn w:val="DefaultParagraphFont"/>
+    <w:rsid w:val="002A7DEE"/>
+  </w:style>
 </w:styles>
 </file>
 

</xml_diff>